<commit_message>
Homework from the fifth seminar
</commit_message>
<xml_diff>
--- a/All tasks.docx
+++ b/All tasks.docx
@@ -1519,6 +1519,192 @@
       </w:r>
     </w:p>
     <w:p/>
+    <w:p>
+      <w:pPr>
+        <w:pStyle w:val="3"/>
+        <w:spacing w:before="0" w:beforeAutospacing="0" w:after="0" w:afterAutospacing="0" w:line="360" w:lineRule="atLeast"/>
+        <w:rPr>
+          <w:rFonts w:ascii="Arial" w:hAnsi="Arial" w:cs="Arial"/>
+          <w:b w:val="0"/>
+          <w:bCs w:val="0"/>
+          <w:color w:val="3F5368"/>
+          <w:sz w:val="26"/>
+          <w:szCs w:val="26"/>
+        </w:rPr>
+      </w:pPr>
+      <w:r>
+        <w:rPr>
+          <w:rFonts w:ascii="Arial" w:hAnsi="Arial" w:cs="Arial"/>
+          <w:b w:val="0"/>
+          <w:bCs w:val="0"/>
+          <w:color w:val="3F5368"/>
+          <w:sz w:val="26"/>
+          <w:szCs w:val="26"/>
+        </w:rPr>
+        <w:t xml:space="preserve">Урок 5. Настройка сети в Linux. Работа с </w:t>
+      </w:r>
+      <w:proofErr w:type="spellStart"/>
+      <w:r>
+        <w:rPr>
+          <w:rFonts w:ascii="Arial" w:hAnsi="Arial" w:cs="Arial"/>
+          <w:b w:val="0"/>
+          <w:bCs w:val="0"/>
+          <w:color w:val="3F5368"/>
+          <w:sz w:val="26"/>
+          <w:szCs w:val="26"/>
+        </w:rPr>
+        <w:t>IPtables</w:t>
+      </w:r>
+      <w:proofErr w:type="spellEnd"/>
+    </w:p>
+    <w:p>
+      <w:pPr>
+        <w:pStyle w:val="a3"/>
+        <w:shd w:val="clear" w:color="auto" w:fill="FFFFFF"/>
+        <w:spacing w:before="0" w:beforeAutospacing="0" w:after="0" w:afterAutospacing="0"/>
+        <w:rPr>
+          <w:rFonts w:ascii="Roboto" w:hAnsi="Roboto"/>
+          <w:color w:val="2C2D30"/>
+          <w:sz w:val="23"/>
+          <w:szCs w:val="23"/>
+        </w:rPr>
+      </w:pPr>
+      <w:proofErr w:type="spellStart"/>
+      <w:r>
+        <w:rPr>
+          <w:rStyle w:val="a4"/>
+          <w:rFonts w:ascii="Roboto" w:eastAsiaTheme="majorEastAsia" w:hAnsi="Roboto"/>
+          <w:color w:val="2C2D30"/>
+          <w:sz w:val="23"/>
+          <w:szCs w:val="23"/>
+        </w:rPr>
+        <w:t>iptables</w:t>
+      </w:r>
+      <w:proofErr w:type="spellEnd"/>
+      <w:r>
+        <w:rPr>
+          <w:rFonts w:ascii="Roboto" w:hAnsi="Roboto"/>
+          <w:color w:val="2C2D30"/>
+          <w:sz w:val="23"/>
+          <w:szCs w:val="23"/>
+        </w:rPr>
+        <w:br/>
+        <w:t xml:space="preserve">1. Настроить </w:t>
+      </w:r>
+      <w:proofErr w:type="spellStart"/>
+      <w:r>
+        <w:rPr>
+          <w:rFonts w:ascii="Roboto" w:hAnsi="Roboto"/>
+          <w:color w:val="2C2D30"/>
+          <w:sz w:val="23"/>
+          <w:szCs w:val="23"/>
+        </w:rPr>
+        <w:t>iptables</w:t>
+      </w:r>
+      <w:proofErr w:type="spellEnd"/>
+      <w:r>
+        <w:rPr>
+          <w:rFonts w:ascii="Roboto" w:hAnsi="Roboto"/>
+          <w:color w:val="2C2D30"/>
+          <w:sz w:val="23"/>
+          <w:szCs w:val="23"/>
+        </w:rPr>
+        <w:t>: разрешить подключения только на 22-й и 80-й порты.</w:t>
+      </w:r>
+      <w:r>
+        <w:rPr>
+          <w:rFonts w:ascii="Roboto" w:hAnsi="Roboto"/>
+          <w:color w:val="2C2D30"/>
+          <w:sz w:val="23"/>
+          <w:szCs w:val="23"/>
+        </w:rPr>
+        <w:br/>
+        <w:t>2. Настроить проброс портов локально с порта 80 на порт 8080.</w:t>
+      </w:r>
+      <w:r>
+        <w:rPr>
+          <w:rFonts w:ascii="Roboto" w:hAnsi="Roboto"/>
+          <w:color w:val="2C2D30"/>
+          <w:sz w:val="23"/>
+          <w:szCs w:val="23"/>
+        </w:rPr>
+        <w:br/>
+        <w:t>3. Запретить любой входящий трафик с IP-адреса 3.4.5.6.</w:t>
+      </w:r>
+    </w:p>
+    <w:p>
+      <w:pPr>
+        <w:pStyle w:val="a3"/>
+        <w:shd w:val="clear" w:color="auto" w:fill="FFFFFF"/>
+        <w:spacing w:before="0" w:beforeAutospacing="0" w:after="0" w:afterAutospacing="0"/>
+        <w:rPr>
+          <w:rFonts w:ascii="Roboto" w:hAnsi="Roboto"/>
+          <w:color w:val="2C2D30"/>
+          <w:sz w:val="23"/>
+          <w:szCs w:val="23"/>
+        </w:rPr>
+      </w:pPr>
+      <w:r>
+        <w:rPr>
+          <w:rStyle w:val="a4"/>
+          <w:rFonts w:ascii="Roboto" w:eastAsiaTheme="majorEastAsia" w:hAnsi="Roboto"/>
+          <w:color w:val="2C2D30"/>
+          <w:sz w:val="23"/>
+          <w:szCs w:val="23"/>
+        </w:rPr>
+        <w:t>Сигналы процессам</w:t>
+      </w:r>
+      <w:r>
+        <w:rPr>
+          <w:rFonts w:ascii="Roboto" w:hAnsi="Roboto"/>
+          <w:color w:val="2C2D30"/>
+          <w:sz w:val="23"/>
+          <w:szCs w:val="23"/>
+        </w:rPr>
+        <w:br/>
+        <w:t xml:space="preserve">4. Запустите </w:t>
+      </w:r>
+      <w:proofErr w:type="spellStart"/>
+      <w:r>
+        <w:rPr>
+          <w:rFonts w:ascii="Roboto" w:hAnsi="Roboto"/>
+          <w:color w:val="2C2D30"/>
+          <w:sz w:val="23"/>
+          <w:szCs w:val="23"/>
+        </w:rPr>
+        <w:t>mc</w:t>
+      </w:r>
+      <w:proofErr w:type="spellEnd"/>
+      <w:r>
+        <w:rPr>
+          <w:rFonts w:ascii="Roboto" w:hAnsi="Roboto"/>
+          <w:color w:val="2C2D30"/>
+          <w:sz w:val="23"/>
+          <w:szCs w:val="23"/>
+        </w:rPr>
+        <w:t xml:space="preserve">. Используя </w:t>
+      </w:r>
+      <w:proofErr w:type="spellStart"/>
+      <w:r>
+        <w:rPr>
+          <w:rFonts w:ascii="Roboto" w:hAnsi="Roboto"/>
+          <w:color w:val="2C2D30"/>
+          <w:sz w:val="23"/>
+          <w:szCs w:val="23"/>
+        </w:rPr>
+        <w:t>ps</w:t>
+      </w:r>
+      <w:proofErr w:type="spellEnd"/>
+      <w:r>
+        <w:rPr>
+          <w:rFonts w:ascii="Roboto" w:hAnsi="Roboto"/>
+          <w:color w:val="2C2D30"/>
+          <w:sz w:val="23"/>
+          <w:szCs w:val="23"/>
+        </w:rPr>
+        <w:t>, найдите PID процесса, завершите процесс, передав ему сигнал 9.</w:t>
+      </w:r>
+    </w:p>
     <w:p/>
     <w:sectPr>
       <w:pgSz w:w="11906" w:h="16838"/>

</xml_diff>